<commit_message>
Source code and binary added, documentation update
</commit_message>
<xml_diff>
--- a/doc/DiceSMD - Manual_CZ.docx
+++ b/doc/DiceSMD - Manual_CZ.docx
@@ -55,7 +55,15 @@
         <w:t xml:space="preserve">Obvod je zapnut stiskem tlačítka. Tranzistory Q2 a Q1 se otevřou ve chvíli stlačení tlačítka a dodávají napájecí napětí mikrokontroleru. Mikrokontroler následně aktivuje signál PWR, aby přidržel tranzistory otevřené i po uvolnění tlačítka. </w:t>
       </w:r>
       <w:r>
-        <w:t>Stav tlačítka je signalizován signálem BTN, který je izolovaný od signálu PWR schottkyho diodou D2</w:t>
+        <w:t xml:space="preserve">Stav tlačítka je signalizován signálem BTN, který je izolovaný od signálu PWR </w:t>
+      </w:r>
+      <w:proofErr w:type="spellStart"/>
+      <w:r>
+        <w:t>schottkyho</w:t>
+      </w:r>
+      <w:proofErr w:type="spellEnd"/>
+      <w:r>
+        <w:t xml:space="preserve"> diodou D2</w:t>
       </w:r>
       <w:r>
         <w:t>.</w:t>
@@ -88,7 +96,15 @@
         <w:t xml:space="preserve">J2 </w:t>
       </w:r>
       <w:r>
-        <w:t>není nutné osazovat. Mikrokontroler je možné naprogramovat např. pomocí Arduino drátků, které držíme v dírách.</w:t>
+        <w:t xml:space="preserve">není nutné osazovat. Mikrokontroler je možné naprogramovat např. pomocí </w:t>
+      </w:r>
+      <w:proofErr w:type="spellStart"/>
+      <w:r>
+        <w:t>Arduino</w:t>
+      </w:r>
+      <w:proofErr w:type="spellEnd"/>
+      <w:r>
+        <w:t xml:space="preserve"> drátků, které držíme v dírách.</w:t>
       </w:r>
     </w:p>
     <w:p>
@@ -337,14 +353,25 @@
                 <w14:ligatures w14:val="none"/>
               </w:rPr>
             </w:pPr>
-            <w:r>
-              <w:rPr>
-                <w:rFonts w:ascii="Aptos Narrow" w:hAnsi="Aptos Narrow"/>
-                <w:color w:val="000000"/>
-                <w:sz w:val="22"/>
-                <w:szCs w:val="22"/>
-              </w:rPr>
-              <w:t>Keystone 3012</w:t>
+            <w:proofErr w:type="spellStart"/>
+            <w:r>
+              <w:rPr>
+                <w:rFonts w:ascii="Aptos Narrow" w:hAnsi="Aptos Narrow"/>
+                <w:color w:val="000000"/>
+                <w:sz w:val="22"/>
+                <w:szCs w:val="22"/>
+              </w:rPr>
+              <w:t>Keystone</w:t>
+            </w:r>
+            <w:proofErr w:type="spellEnd"/>
+            <w:r>
+              <w:rPr>
+                <w:rFonts w:ascii="Aptos Narrow" w:hAnsi="Aptos Narrow"/>
+                <w:color w:val="000000"/>
+                <w:sz w:val="22"/>
+                <w:szCs w:val="22"/>
+              </w:rPr>
+              <w:t xml:space="preserve"> 3012</w:t>
             </w:r>
           </w:p>
         </w:tc>
@@ -1579,10 +1606,10 @@
     <w:p>
       <w:r>
         <w:drawing>
-          <wp:inline distT="0" distB="0" distL="0" distR="0" wp14:anchorId="38FD66CB" wp14:editId="07E7CA8F">
-            <wp:extent cx="5760720" cy="3055620"/>
+          <wp:inline distT="0" distB="0" distL="0" distR="0" wp14:anchorId="13125146" wp14:editId="4ADEECB8">
+            <wp:extent cx="5760720" cy="3112770"/>
             <wp:effectExtent l="0" t="0" r="0" b="0"/>
-            <wp:docPr id="1316938979" name="Obrázek 1" descr="Obsah obrázku text, diagram, snímek obrazovky, kruh&#10;&#10;Obsah generovaný pomocí AI může být nesprávný."/>
+            <wp:docPr id="1624942077" name="Obrázek 1" descr="Obsah obrázku diagram, text, snímek obrazovky, skica&#10;&#10;Obsah generovaný pomocí AI může být nesprávný."/>
             <wp:cNvGraphicFramePr>
               <a:graphicFrameLocks xmlns:a="http://schemas.openxmlformats.org/drawingml/2006/main" noChangeAspect="1"/>
             </wp:cNvGraphicFramePr>
@@ -1590,7 +1617,7 @@
               <a:graphicData uri="http://schemas.openxmlformats.org/drawingml/2006/picture">
                 <pic:pic xmlns:pic="http://schemas.openxmlformats.org/drawingml/2006/picture">
                   <pic:nvPicPr>
-                    <pic:cNvPr id="1316938979" name="Obrázek 1" descr="Obsah obrázku text, diagram, snímek obrazovky, kruh&#10;&#10;Obsah generovaný pomocí AI může být nesprávný."/>
+                    <pic:cNvPr id="1624942077" name="Obrázek 1" descr="Obsah obrázku diagram, text, snímek obrazovky, skica&#10;&#10;Obsah generovaný pomocí AI může být nesprávný."/>
                     <pic:cNvPicPr/>
                   </pic:nvPicPr>
                   <pic:blipFill>
@@ -1602,7 +1629,7 @@
                   <pic:spPr>
                     <a:xfrm>
                       <a:off x="0" y="0"/>
-                      <a:ext cx="5760720" cy="3055620"/>
+                      <a:ext cx="5760720" cy="3112770"/>
                     </a:xfrm>
                     <a:prstGeom prst="rect">
                       <a:avLst/>
@@ -1625,12 +1652,49 @@
     </w:p>
     <w:p>
       <w:r>
-        <w:t>K naprogramování mikrokontroleru lze použít nejrůznější programátory pro Atmer AVR. My jsme použili programátor Asix Presto. Následující obrázek znázorňuje propojení programátoru s konektorem J2 (čísla pinů konektoru J2 jsou červeně).</w:t>
+        <w:t xml:space="preserve">K naprogramování mikrokontroleru lze použít nejrůznější programátory pro </w:t>
+      </w:r>
+      <w:proofErr w:type="spellStart"/>
+      <w:r>
+        <w:t>Atmer</w:t>
+      </w:r>
+      <w:proofErr w:type="spellEnd"/>
+      <w:r>
+        <w:t xml:space="preserve"> AVR. My jsme použili programátor </w:t>
+      </w:r>
+      <w:proofErr w:type="spellStart"/>
+      <w:r>
+        <w:t>Asix</w:t>
+      </w:r>
+      <w:proofErr w:type="spellEnd"/>
+      <w:r>
+        <w:t xml:space="preserve"> Presto. Následující obrázek znázorňuje propojení programátoru s konektorem J2 (čísla pinů konektoru J2 jsou červeně).</w:t>
+      </w:r>
+    </w:p>
+    <w:p>
+      <w:r>
+        <w:t xml:space="preserve">Zdrojový kód a binární soubor je ke stažení na </w:t>
+      </w:r>
+      <w:proofErr w:type="spellStart"/>
+      <w:r>
+        <w:t>githubu</w:t>
+      </w:r>
+      <w:proofErr w:type="spellEnd"/>
+      <w:r>
+        <w:t xml:space="preserve"> kroužku:</w:t>
+      </w:r>
+    </w:p>
+    <w:p>
+      <w:r>
+        <w:t>https://github.com/Elektrokrouzek-cz/electronic-dice-smd</w:t>
       </w:r>
     </w:p>
     <w:p/>
     <w:p>
       <w:r>
+        <w:rPr>
+          <w:noProof/>
+        </w:rPr>
         <w:drawing>
           <wp:inline distT="0" distB="0" distL="0" distR="0" wp14:anchorId="2505DBA0" wp14:editId="5E818C73">
             <wp:extent cx="5760720" cy="2376805"/>
@@ -1669,8 +1733,6 @@
       </w:r>
     </w:p>
     <w:p/>
-    <w:p/>
-    <w:p/>
     <w:p>
       <w:r>
         <w:br w:type="page"/>
@@ -1690,6 +1752,9 @@
         <w:jc w:val="center"/>
       </w:pPr>
       <w:r>
+        <w:rPr>
+          <w:noProof/>
+        </w:rPr>
         <w:drawing>
           <wp:inline distT="0" distB="0" distL="0" distR="0" wp14:anchorId="15AD8EAD" wp14:editId="55280FF0">
             <wp:extent cx="8093281" cy="3780790"/>

</xml_diff>